<commit_message>
feat(main): add files lab-4(full)
</commit_message>
<xml_diff>
--- a/labs/lab04/report/report.docx
+++ b/labs/lab04/report/report.docx
@@ -699,7 +699,7 @@
       </w:r>
     </w:p>
     <w:bookmarkEnd w:id="57"/>
-    <w:bookmarkStart w:id="58" w:name="выводы"/>
+    <w:bookmarkStart w:id="73" w:name="выполнение-самостоятельной-работы."/>
     <w:p>
       <w:pPr>
         <w:pStyle w:val="Heading1"/>
@@ -714,6 +714,297 @@
         <w:tab/>
       </w:r>
       <w:r>
+        <w:t xml:space="preserve">Выполнение самостоятельной работы.</w:t>
+      </w:r>
+    </w:p>
+    <w:p>
+      <w:pPr>
+        <w:pStyle w:val="FirstParagraph"/>
+      </w:pPr>
+      <w:r>
+        <w:t xml:space="preserve">2.1. В соответствующем каталоге я сделал отчет по лабораторной работе №3.</w:t>
+      </w:r>
+    </w:p>
+    <w:p>
+      <w:pPr>
+        <w:pStyle w:val="CaptionedFigure"/>
+      </w:pPr>
+      <w:bookmarkStart w:id="61" w:name="fig:010"/>
+      <w:r>
+        <w:drawing>
+          <wp:inline>
+            <wp:extent cx="5334000" cy="5969496"/>
+            <wp:effectExtent b="0" l="0" r="0" t="0"/>
+            <wp:docPr descr="Рис. 10: Скриншоты 3 лабораторной работы в каталоге image." title="" id="59" name="Picture"/>
+            <a:graphic>
+              <a:graphicData uri="http://schemas.openxmlformats.org/drawingml/2006/picture">
+                <pic:pic>
+                  <pic:nvPicPr>
+                    <pic:cNvPr descr="/home/aalushin/work/study/2022-2023/Архитектура%20компьютера/study_2022-2023_arh-pc/labs/lab04/report/image/photo1667035390.jpeg" id="60" name="Picture"/>
+                    <pic:cNvPicPr>
+                      <a:picLocks noChangeArrowheads="1" noChangeAspect="1"/>
+                    </pic:cNvPicPr>
+                  </pic:nvPicPr>
+                  <pic:blipFill>
+                    <a:blip r:embed="rId58"/>
+                    <a:stretch>
+                      <a:fillRect/>
+                    </a:stretch>
+                  </pic:blipFill>
+                  <pic:spPr bwMode="auto">
+                    <a:xfrm>
+                      <a:off x="0" y="0"/>
+                      <a:ext cx="5334000" cy="5969496"/>
+                    </a:xfrm>
+                    <a:prstGeom prst="rect">
+                      <a:avLst/>
+                    </a:prstGeom>
+                    <a:noFill/>
+                    <a:ln w="9525">
+                      <a:noFill/>
+                      <a:headEnd/>
+                      <a:tailEnd/>
+                    </a:ln>
+                  </pic:spPr>
+                </pic:pic>
+              </a:graphicData>
+            </a:graphic>
+          </wp:inline>
+        </w:drawing>
+      </w:r>
+      <w:bookmarkEnd w:id="61"/>
+    </w:p>
+    <w:p>
+      <w:pPr>
+        <w:pStyle w:val="ImageCaption"/>
+      </w:pPr>
+      <w:r>
+        <w:t xml:space="preserve">Рис. 10: Скриншоты 3 лабораторной работы в каталоге image.</w:t>
+      </w:r>
+    </w:p>
+    <w:p>
+      <w:pPr>
+        <w:pStyle w:val="CaptionedFigure"/>
+      </w:pPr>
+      <w:bookmarkStart w:id="64" w:name="fig:011"/>
+      <w:r>
+        <w:drawing>
+          <wp:inline>
+            <wp:extent cx="5334000" cy="3991951"/>
+            <wp:effectExtent b="0" l="0" r="0" t="0"/>
+            <wp:docPr descr="Рис. 11: Фрагмент работы в файле report.md." title="" id="62" name="Picture"/>
+            <a:graphic>
+              <a:graphicData uri="http://schemas.openxmlformats.org/drawingml/2006/picture">
+                <pic:pic>
+                  <pic:nvPicPr>
+                    <pic:cNvPr descr="/home/aalushin/work/study/2022-2023/Архитектура%20компьютера/study_2022-2023_arh-pc/labs/lab04/report/image/photo1666999413.jpeg" id="63" name="Picture"/>
+                    <pic:cNvPicPr>
+                      <a:picLocks noChangeArrowheads="1" noChangeAspect="1"/>
+                    </pic:cNvPicPr>
+                  </pic:nvPicPr>
+                  <pic:blipFill>
+                    <a:blip r:embed="rId45"/>
+                    <a:stretch>
+                      <a:fillRect/>
+                    </a:stretch>
+                  </pic:blipFill>
+                  <pic:spPr bwMode="auto">
+                    <a:xfrm>
+                      <a:off x="0" y="0"/>
+                      <a:ext cx="5334000" cy="3991951"/>
+                    </a:xfrm>
+                    <a:prstGeom prst="rect">
+                      <a:avLst/>
+                    </a:prstGeom>
+                    <a:noFill/>
+                    <a:ln w="9525">
+                      <a:noFill/>
+                      <a:headEnd/>
+                      <a:tailEnd/>
+                    </a:ln>
+                  </pic:spPr>
+                </pic:pic>
+              </a:graphicData>
+            </a:graphic>
+          </wp:inline>
+        </w:drawing>
+      </w:r>
+      <w:bookmarkEnd w:id="64"/>
+    </w:p>
+    <w:p>
+      <w:pPr>
+        <w:pStyle w:val="ImageCaption"/>
+      </w:pPr>
+      <w:r>
+        <w:t xml:space="preserve">Рис. 11: Фрагмент работы в файле report.md.</w:t>
+      </w:r>
+    </w:p>
+    <w:p>
+      <w:pPr>
+        <w:pStyle w:val="BodyText"/>
+      </w:pPr>
+      <w:r>
+        <w:t xml:space="preserve">2.2. Я создал отчета в формате</w:t>
+      </w:r>
+      <w:r>
+        <w:t xml:space="preserve"> </w:t>
+      </w:r>
+      <w:r>
+        <w:rPr>
+          <w:iCs/>
+          <w:i/>
+        </w:rPr>
+        <w:t xml:space="preserve">.docx и</w:t>
+      </w:r>
+      <w:r>
+        <w:rPr>
+          <w:iCs/>
+          <w:i/>
+        </w:rPr>
+        <w:t xml:space="preserve"> </w:t>
+      </w:r>
+      <w:r>
+        <w:t xml:space="preserve">.pdf.</w:t>
+      </w:r>
+    </w:p>
+    <w:p>
+      <w:pPr>
+        <w:pStyle w:val="CaptionedFigure"/>
+      </w:pPr>
+      <w:bookmarkStart w:id="68" w:name="fig:012"/>
+      <w:r>
+        <w:drawing>
+          <wp:inline>
+            <wp:extent cx="5334000" cy="904646"/>
+            <wp:effectExtent b="0" l="0" r="0" t="0"/>
+            <wp:docPr descr="Рис. 12: Отчет в формате pdf и docx." title="" id="66" name="Picture"/>
+            <a:graphic>
+              <a:graphicData uri="http://schemas.openxmlformats.org/drawingml/2006/picture">
+                <pic:pic>
+                  <pic:nvPicPr>
+                    <pic:cNvPr descr="/home/aalushin/work/study/2022-2023/Архитектура%20компьютера/study_2022-2023_arh-pc/labs/lab04/report/image/photo1667035405.jpeg" id="67" name="Picture"/>
+                    <pic:cNvPicPr>
+                      <a:picLocks noChangeArrowheads="1" noChangeAspect="1"/>
+                    </pic:cNvPicPr>
+                  </pic:nvPicPr>
+                  <pic:blipFill>
+                    <a:blip r:embed="rId65"/>
+                    <a:stretch>
+                      <a:fillRect/>
+                    </a:stretch>
+                  </pic:blipFill>
+                  <pic:spPr bwMode="auto">
+                    <a:xfrm>
+                      <a:off x="0" y="0"/>
+                      <a:ext cx="5334000" cy="904646"/>
+                    </a:xfrm>
+                    <a:prstGeom prst="rect">
+                      <a:avLst/>
+                    </a:prstGeom>
+                    <a:noFill/>
+                    <a:ln w="9525">
+                      <a:noFill/>
+                      <a:headEnd/>
+                      <a:tailEnd/>
+                    </a:ln>
+                  </pic:spPr>
+                </pic:pic>
+              </a:graphicData>
+            </a:graphic>
+          </wp:inline>
+        </w:drawing>
+      </w:r>
+      <w:bookmarkEnd w:id="68"/>
+    </w:p>
+    <w:p>
+      <w:pPr>
+        <w:pStyle w:val="ImageCaption"/>
+      </w:pPr>
+      <w:r>
+        <w:t xml:space="preserve">Рис. 12: Отчет в формате pdf и docx.</w:t>
+      </w:r>
+    </w:p>
+    <w:p>
+      <w:pPr>
+        <w:pStyle w:val="BodyText"/>
+      </w:pPr>
+      <w:r>
+        <w:t xml:space="preserve">2.3. Я загрузил файлы на github.</w:t>
+      </w:r>
+    </w:p>
+    <w:p>
+      <w:pPr>
+        <w:pStyle w:val="CaptionedFigure"/>
+      </w:pPr>
+      <w:bookmarkStart w:id="72" w:name="fig:013"/>
+      <w:r>
+        <w:drawing>
+          <wp:inline>
+            <wp:extent cx="5334000" cy="4616199"/>
+            <wp:effectExtent b="0" l="0" r="0" t="0"/>
+            <wp:docPr descr="Рис. 13: Загрузка на github." title="" id="70" name="Picture"/>
+            <a:graphic>
+              <a:graphicData uri="http://schemas.openxmlformats.org/drawingml/2006/picture">
+                <pic:pic>
+                  <pic:nvPicPr>
+                    <pic:cNvPr descr="/home/aalushin/work/study/2022-2023/Архитектура%20компьютера/study_2022-2023_arh-pc/labs/lab04/report/image/photo1667035963.jpeg" id="71" name="Picture"/>
+                    <pic:cNvPicPr>
+                      <a:picLocks noChangeArrowheads="1" noChangeAspect="1"/>
+                    </pic:cNvPicPr>
+                  </pic:nvPicPr>
+                  <pic:blipFill>
+                    <a:blip r:embed="rId69"/>
+                    <a:stretch>
+                      <a:fillRect/>
+                    </a:stretch>
+                  </pic:blipFill>
+                  <pic:spPr bwMode="auto">
+                    <a:xfrm>
+                      <a:off x="0" y="0"/>
+                      <a:ext cx="5334000" cy="4616199"/>
+                    </a:xfrm>
+                    <a:prstGeom prst="rect">
+                      <a:avLst/>
+                    </a:prstGeom>
+                    <a:noFill/>
+                    <a:ln w="9525">
+                      <a:noFill/>
+                      <a:headEnd/>
+                      <a:tailEnd/>
+                    </a:ln>
+                  </pic:spPr>
+                </pic:pic>
+              </a:graphicData>
+            </a:graphic>
+          </wp:inline>
+        </w:drawing>
+      </w:r>
+      <w:bookmarkEnd w:id="72"/>
+    </w:p>
+    <w:p>
+      <w:pPr>
+        <w:pStyle w:val="ImageCaption"/>
+      </w:pPr>
+      <w:r>
+        <w:t xml:space="preserve">Рис. 13: Загрузка на github.</w:t>
+      </w:r>
+    </w:p>
+    <w:bookmarkEnd w:id="73"/>
+    <w:bookmarkStart w:id="74" w:name="выводы"/>
+    <w:p>
+      <w:pPr>
+        <w:pStyle w:val="Heading1"/>
+      </w:pPr>
+      <w:r>
+        <w:rPr>
+          <w:rStyle w:val="SectionNumber"/>
+        </w:rPr>
+        <w:t xml:space="preserve">4</w:t>
+      </w:r>
+      <w:r>
+        <w:tab/>
+      </w:r>
+      <w:r>
         <w:t xml:space="preserve">Выводы</w:t>
       </w:r>
     </w:p>
@@ -725,7 +1016,7 @@
         <w:t xml:space="preserve">Я овладел практическими навыками легковесного языка разметки Markdown.</w:t>
       </w:r>
     </w:p>
-    <w:bookmarkEnd w:id="58"/>
+    <w:bookmarkEnd w:id="74"/>
     <w:sectPr/>
   </w:body>
 </w:document>

</xml_diff>